<commit_message>
Updated the today work with all working results
</commit_message>
<xml_diff>
--- a/Report_docs/Mid_Sem_Report.docx
+++ b/Report_docs/Mid_Sem_Report.docx
@@ -994,7 +994,7 @@
           <w:noProof/>
         </w:rPr>
         <w:drawing>
-          <wp:anchor distT="0" distB="0" distL="114300" distR="114300" simplePos="0" relativeHeight="251655680" behindDoc="0" locked="0" layoutInCell="1" allowOverlap="1" wp14:anchorId="27522D59" wp14:editId="2C4D7EF2">
+          <wp:anchor distT="0" distB="0" distL="114300" distR="114300" simplePos="0" relativeHeight="251654656" behindDoc="0" locked="0" layoutInCell="1" allowOverlap="1" wp14:anchorId="27522D59" wp14:editId="28E5C88F">
             <wp:simplePos x="0" y="0"/>
             <wp:positionH relativeFrom="column">
               <wp:posOffset>3954913</wp:posOffset>
@@ -1075,7 +1075,7 @@
           <w:noProof/>
         </w:rPr>
         <w:drawing>
-          <wp:anchor distT="0" distB="0" distL="114300" distR="114300" simplePos="0" relativeHeight="251652608" behindDoc="0" locked="0" layoutInCell="1" allowOverlap="1" wp14:anchorId="36C5DDC8" wp14:editId="30C2629A">
+          <wp:anchor distT="0" distB="0" distL="114300" distR="114300" simplePos="0" relativeHeight="251653632" behindDoc="0" locked="0" layoutInCell="1" allowOverlap="1" wp14:anchorId="36C5DDC8" wp14:editId="30C2629A">
             <wp:simplePos x="0" y="0"/>
             <wp:positionH relativeFrom="column">
               <wp:posOffset>116958</wp:posOffset>
@@ -2940,13 +2940,25 @@
         <w:t>SPI IP.</w:t>
       </w:r>
       <w:r>
-        <w:t xml:space="preserve"> This is customized to interface only with Dual SPI at fast read</w:t>
-      </w:r>
-      <w:r>
-        <w:t xml:space="preserve"> /</w:t>
-      </w:r>
-      <w:r>
-        <w:t xml:space="preserve"> write mode.</w:t>
+        <w:t xml:space="preserve"> This is customized to interface only with </w:t>
+      </w:r>
+      <w:r>
+        <w:t>Standard</w:t>
+      </w:r>
+      <w:r>
+        <w:t xml:space="preserve"> SPI </w:t>
+      </w:r>
+      <w:r>
+        <w:t xml:space="preserve">with only one slave interface </w:t>
+      </w:r>
+      <w:r>
+        <w:t>and FIFO</w:t>
+      </w:r>
+      <w:r>
+        <w:t xml:space="preserve"> </w:t>
+      </w:r>
+      <w:r>
+        <w:t>mode.</w:t>
       </w:r>
     </w:p>
     <w:p>
@@ -4669,7 +4681,7 @@
           <w:noProof/>
         </w:rPr>
         <w:drawing>
-          <wp:anchor distT="0" distB="0" distL="114300" distR="114300" simplePos="0" relativeHeight="251662848" behindDoc="0" locked="0" layoutInCell="1" allowOverlap="1" wp14:anchorId="4B05957C" wp14:editId="340BCAF4">
+          <wp:anchor distT="0" distB="0" distL="114300" distR="114300" simplePos="0" relativeHeight="251655680" behindDoc="0" locked="0" layoutInCell="1" allowOverlap="1" wp14:anchorId="4B05957C" wp14:editId="340BCAF4">
             <wp:simplePos x="0" y="0"/>
             <wp:positionH relativeFrom="column">
               <wp:posOffset>190500</wp:posOffset>
@@ -4837,7 +4849,13 @@
         <w:jc w:val="both"/>
       </w:pPr>
       <w:r>
-        <w:t xml:space="preserve">W25Q64 is a breakout board which has 64Mbits flash with SPI and DSPI interface. It supports up to 104MHz. It works on 2.7V to 3.5V range. Based on this we need to allocate the IO bank from the FPGA. </w:t>
+        <w:t xml:space="preserve">W25Q64 is a breakout board which has 64Mbits flash with </w:t>
+      </w:r>
+      <w:r>
+        <w:t xml:space="preserve">Standard </w:t>
+      </w:r>
+      <w:r>
+        <w:t xml:space="preserve">SPI interface. It supports up to 104MHz. It works on 2.7V to 3.5V range. Based on this we need to allocate the IO bank from the FPGA. </w:t>
       </w:r>
     </w:p>
     <w:p>
@@ -5412,7 +5430,6 @@
       </w:pPr>
       <w:bookmarkStart w:id="26" w:name="_Toc161430997"/>
       <w:bookmarkStart w:id="27" w:name="_Toc162086839"/>
-      <w:proofErr w:type="gramStart"/>
       <w:r>
         <w:lastRenderedPageBreak/>
         <w:t>Future</w:t>
@@ -5425,7 +5442,6 @@
       </w:r>
       <w:bookmarkEnd w:id="26"/>
       <w:bookmarkEnd w:id="27"/>
-      <w:proofErr w:type="gramEnd"/>
     </w:p>
     <w:tbl>
       <w:tblPr>
@@ -8082,6 +8098,7 @@
   <w:style w:type="character" w:default="1" w:styleId="DefaultParagraphFont">
     <w:name w:val="Default Paragraph Font"/>
     <w:uiPriority w:val="1"/>
+    <w:semiHidden/>
     <w:unhideWhenUsed/>
   </w:style>
   <w:style w:type="table" w:default="1" w:styleId="TableNormal">

</xml_diff>